<commit_message>
Added 1629, updated per feedback from Ruth
</commit_message>
<xml_diff>
--- a/doc/release/HPC DME Release Notes 2.23.0.docx
+++ b/doc/release/HPC DME Release Notes 2.23.0.docx
@@ -2676,28 +2676,77 @@
                 <w:sz w:val="28"/>
                 <w:szCs w:val="28"/>
               </w:rPr>
-              <w:t>Browse dialog of the Browse page, a dropdown displaying all the Base Paths (Archives) that are accessible to the user. Users can now select a Base Path from this drop d</w:t>
-            </w:r>
-            <w:r>
-              <w:rPr>
-                <w:sz w:val="28"/>
-                <w:szCs w:val="28"/>
-              </w:rPr>
-              <w:t>o</w:t>
-            </w:r>
-            <w:r>
-              <w:rPr>
-                <w:sz w:val="28"/>
-                <w:szCs w:val="28"/>
-              </w:rPr>
-              <w:t>wn or enter a collection path manually on the text field above the dropdown</w:t>
-            </w:r>
-            <w:r>
-              <w:rPr>
-                <w:sz w:val="28"/>
-                <w:szCs w:val="28"/>
-              </w:rPr>
-              <w:t xml:space="preserve"> as before</w:t>
+              <w:t>Browse dialog</w:t>
+            </w:r>
+            <w:r>
+              <w:rPr>
+                <w:sz w:val="28"/>
+                <w:szCs w:val="28"/>
+              </w:rPr>
+              <w:t xml:space="preserve"> box</w:t>
+            </w:r>
+            <w:r>
+              <w:rPr>
+                <w:sz w:val="28"/>
+                <w:szCs w:val="28"/>
+              </w:rPr>
+              <w:t xml:space="preserve"> of the Browse page, a drop</w:t>
+            </w:r>
+            <w:r>
+              <w:rPr>
+                <w:sz w:val="28"/>
+                <w:szCs w:val="28"/>
+              </w:rPr>
+              <w:t>-</w:t>
+            </w:r>
+            <w:r>
+              <w:rPr>
+                <w:sz w:val="28"/>
+                <w:szCs w:val="28"/>
+              </w:rPr>
+              <w:t xml:space="preserve">down </w:t>
+            </w:r>
+            <w:r>
+              <w:rPr>
+                <w:sz w:val="28"/>
+                <w:szCs w:val="28"/>
+              </w:rPr>
+              <w:t xml:space="preserve">list </w:t>
+            </w:r>
+            <w:r>
+              <w:rPr>
+                <w:sz w:val="28"/>
+                <w:szCs w:val="28"/>
+              </w:rPr>
+              <w:t xml:space="preserve">displaying all the Base Paths (Archives) that are accessible to the user. Users can now select a Base Path from this </w:t>
+            </w:r>
+            <w:r>
+              <w:rPr>
+                <w:sz w:val="28"/>
+                <w:szCs w:val="28"/>
+              </w:rPr>
+              <w:t xml:space="preserve">list </w:t>
+            </w:r>
+            <w:r>
+              <w:rPr>
+                <w:sz w:val="28"/>
+                <w:szCs w:val="28"/>
+              </w:rPr>
+              <w:t xml:space="preserve">or enter a collection path manually on the text field above the </w:t>
+            </w:r>
+            <w:r>
+              <w:rPr>
+                <w:sz w:val="28"/>
+                <w:szCs w:val="28"/>
+              </w:rPr>
+              <w:t xml:space="preserve">list </w:t>
+            </w:r>
+            <w:r>
+              <w:rPr>
+                <w:sz w:val="28"/>
+                <w:szCs w:val="28"/>
+              </w:rPr>
+              <w:t>as before</w:t>
             </w:r>
             <w:r>
               <w:rPr>
@@ -2945,21 +2994,21 @@
                 <w:sz w:val="28"/>
                 <w:szCs w:val="28"/>
               </w:rPr>
-              <w:t>. This consists of the name of the storage provider, name of the storage bucket, count of the data objects in th</w:t>
-            </w:r>
-            <w:r>
-              <w:rPr>
-                <w:sz w:val="28"/>
-                <w:szCs w:val="28"/>
-              </w:rPr>
-              <w:t>at</w:t>
-            </w:r>
-            <w:r>
-              <w:rPr>
-                <w:sz w:val="28"/>
-                <w:szCs w:val="28"/>
-              </w:rPr>
-              <w:t xml:space="preserve"> bucket, and the total size</w:t>
+              <w:t xml:space="preserve">. This </w:t>
+            </w:r>
+            <w:r>
+              <w:rPr>
+                <w:sz w:val="28"/>
+                <w:szCs w:val="28"/>
+              </w:rPr>
+              <w:t xml:space="preserve">field </w:t>
+            </w:r>
+            <w:r>
+              <w:rPr>
+                <w:sz w:val="28"/>
+                <w:szCs w:val="28"/>
+              </w:rPr>
+              <w:t>consists of the name of the storage provider, name of the storage bucket, and the total size</w:t>
             </w:r>
             <w:r>
               <w:rPr>
@@ -3152,6 +3201,61 @@
               </w:rPr>
               <w:t>: Enhanced the Download Task and Download Task Details page of the DME web application to display for retried transactions, the identifier of the user who retried the failed transaction.</w:t>
             </w:r>
+            <w:r>
+              <w:rPr>
+                <w:sz w:val="28"/>
+                <w:szCs w:val="28"/>
+              </w:rPr>
+              <w:t xml:space="preserve"> For details</w:t>
+            </w:r>
+            <w:r>
+              <w:rPr>
+                <w:sz w:val="28"/>
+                <w:szCs w:val="28"/>
+              </w:rPr>
+              <w:t xml:space="preserve"> on these pages</w:t>
+            </w:r>
+            <w:r>
+              <w:rPr>
+                <w:sz w:val="28"/>
+                <w:szCs w:val="28"/>
+              </w:rPr>
+              <w:t xml:space="preserve">, refer to </w:t>
+            </w:r>
+            <w:hyperlink r:id="rId11" w:tgtFrame="_blank" w:history="1">
+              <w:r>
+                <w:rPr>
+                  <w:rStyle w:val="Hyperlink"/>
+                  <w:sz w:val="28"/>
+                  <w:szCs w:val="28"/>
+                </w:rPr>
+                <w:t>Viewing Download Status</w:t>
+              </w:r>
+            </w:hyperlink>
+            <w:r>
+              <w:rPr>
+                <w:sz w:val="28"/>
+                <w:szCs w:val="28"/>
+              </w:rPr>
+              <w:t xml:space="preserve"> and </w:t>
+            </w:r>
+            <w:hyperlink r:id="rId12" w:tgtFrame="_blank" w:history="1">
+              <w:r>
+                <w:rPr>
+                  <w:rStyle w:val="Hyperlink"/>
+                  <w:sz w:val="28"/>
+                  <w:szCs w:val="28"/>
+                </w:rPr>
+                <w:t>Viewing the Details of a Download Task</w:t>
+              </w:r>
+            </w:hyperlink>
+            <w:r>
+              <w:rPr>
+                <w:sz w:val="28"/>
+                <w:szCs w:val="28"/>
+              </w:rPr>
+              <w:t>.</w:t>
+            </w:r>
           </w:p>
           <w:p>
             <w:pPr>
@@ -3237,7 +3341,7 @@
                 <w:sz w:val="28"/>
                 <w:szCs w:val="28"/>
               </w:rPr>
-              <w:t xml:space="preserve"> dropdowns </w:t>
+              <w:t xml:space="preserve"> drop</w:t>
             </w:r>
             <w:r>
               <w:rPr>
@@ -3246,7 +3350,7 @@
                 <w:sz w:val="28"/>
                 <w:szCs w:val="28"/>
               </w:rPr>
-              <w:t xml:space="preserve">of the </w:t>
+              <w:t>-</w:t>
             </w:r>
             <w:r>
               <w:rPr>
@@ -3255,7 +3359,7 @@
                 <w:sz w:val="28"/>
                 <w:szCs w:val="28"/>
               </w:rPr>
-              <w:t xml:space="preserve">additional </w:t>
+              <w:t>down</w:t>
             </w:r>
             <w:r>
               <w:rPr>
@@ -3264,7 +3368,7 @@
                 <w:sz w:val="28"/>
                 <w:szCs w:val="28"/>
               </w:rPr>
-              <w:t>criteria rows added by the user. Previously</w:t>
+              <w:t xml:space="preserve"> list</w:t>
             </w:r>
             <w:r>
               <w:rPr>
@@ -3273,7 +3377,7 @@
                 <w:sz w:val="28"/>
                 <w:szCs w:val="28"/>
               </w:rPr>
-              <w:t>,</w:t>
+              <w:t xml:space="preserve">s </w:t>
             </w:r>
             <w:r>
               <w:rPr>
@@ -3282,7 +3386,7 @@
                 <w:sz w:val="28"/>
                 <w:szCs w:val="28"/>
               </w:rPr>
-              <w:t xml:space="preserve"> </w:t>
+              <w:t xml:space="preserve">of </w:t>
             </w:r>
             <w:r>
               <w:rPr>
@@ -3291,7 +3395,7 @@
                 <w:sz w:val="28"/>
                 <w:szCs w:val="28"/>
               </w:rPr>
-              <w:t>auto complete</w:t>
+              <w:t xml:space="preserve">additional </w:t>
             </w:r>
             <w:r>
               <w:rPr>
@@ -3300,7 +3404,7 @@
                 <w:sz w:val="28"/>
                 <w:szCs w:val="28"/>
               </w:rPr>
-              <w:t xml:space="preserve"> was available only </w:t>
+              <w:t>criteria rows added by the user. Previously</w:t>
             </w:r>
             <w:r>
               <w:rPr>
@@ -3309,7 +3413,7 @@
                 <w:sz w:val="28"/>
                 <w:szCs w:val="28"/>
               </w:rPr>
-              <w:t>in</w:t>
+              <w:t>,</w:t>
             </w:r>
             <w:r>
               <w:rPr>
@@ -3318,7 +3422,7 @@
                 <w:sz w:val="28"/>
                 <w:szCs w:val="28"/>
               </w:rPr>
-              <w:t xml:space="preserve"> the default criteria row displayed to the user</w:t>
+              <w:t xml:space="preserve"> </w:t>
             </w:r>
             <w:r>
               <w:rPr>
@@ -3327,6 +3431,42 @@
                 <w:sz w:val="28"/>
                 <w:szCs w:val="28"/>
               </w:rPr>
+              <w:t>auto complete</w:t>
+            </w:r>
+            <w:r>
+              <w:rPr>
+                <w:rFonts w:eastAsiaTheme="minorEastAsia"/>
+                <w:color w:val="000000" w:themeColor="text1"/>
+                <w:sz w:val="28"/>
+                <w:szCs w:val="28"/>
+              </w:rPr>
+              <w:t xml:space="preserve"> was available only </w:t>
+            </w:r>
+            <w:r>
+              <w:rPr>
+                <w:rFonts w:eastAsiaTheme="minorEastAsia"/>
+                <w:color w:val="000000" w:themeColor="text1"/>
+                <w:sz w:val="28"/>
+                <w:szCs w:val="28"/>
+              </w:rPr>
+              <w:t>in</w:t>
+            </w:r>
+            <w:r>
+              <w:rPr>
+                <w:rFonts w:eastAsiaTheme="minorEastAsia"/>
+                <w:color w:val="000000" w:themeColor="text1"/>
+                <w:sz w:val="28"/>
+                <w:szCs w:val="28"/>
+              </w:rPr>
+              <w:t xml:space="preserve"> the default criteria row displayed to the user</w:t>
+            </w:r>
+            <w:r>
+              <w:rPr>
+                <w:rFonts w:eastAsiaTheme="minorEastAsia"/>
+                <w:color w:val="000000" w:themeColor="text1"/>
+                <w:sz w:val="28"/>
+                <w:szCs w:val="28"/>
+              </w:rPr>
               <w:t xml:space="preserve">. </w:t>
             </w:r>
             <w:r>
@@ -3350,7 +3490,7 @@
               </w:rPr>
               <w:t xml:space="preserve">, refer to </w:t>
             </w:r>
-            <w:hyperlink r:id="rId11" w:history="1">
+            <w:hyperlink r:id="rId13" w:history="1">
               <w:r>
                 <w:rPr>
                   <w:rStyle w:val="Hyperlink"/>
@@ -3420,35 +3560,95 @@
                 <w:sz w:val="28"/>
                 <w:szCs w:val="28"/>
               </w:rPr>
-              <w:t xml:space="preserve"> Fixed issue with the Search User page of the DME web application not displaying the results when user</w:t>
-            </w:r>
-            <w:r>
-              <w:rPr>
-                <w:sz w:val="28"/>
-                <w:szCs w:val="28"/>
-              </w:rPr>
-              <w:t xml:space="preserve"> accounts </w:t>
-            </w:r>
-            <w:r>
-              <w:rPr>
-                <w:sz w:val="28"/>
-                <w:szCs w:val="28"/>
-              </w:rPr>
-              <w:t>with apostrophes in the</w:t>
-            </w:r>
-            <w:r>
-              <w:rPr>
-                <w:sz w:val="28"/>
-                <w:szCs w:val="28"/>
-              </w:rPr>
-              <w:t>ir</w:t>
-            </w:r>
-            <w:r>
-              <w:rPr>
-                <w:sz w:val="28"/>
-                <w:szCs w:val="28"/>
-              </w:rPr>
-              <w:t xml:space="preserve"> first name or last name</w:t>
+              <w:t xml:space="preserve"> Fixed issue with the Search User page of the DME web application not displaying the results when </w:t>
+            </w:r>
+            <w:r>
+              <w:rPr>
+                <w:sz w:val="28"/>
+                <w:szCs w:val="28"/>
+              </w:rPr>
+              <w:t xml:space="preserve">a </w:t>
+            </w:r>
+            <w:r>
+              <w:rPr>
+                <w:sz w:val="28"/>
+                <w:szCs w:val="28"/>
+              </w:rPr>
+              <w:t>user</w:t>
+            </w:r>
+            <w:r>
+              <w:rPr>
+                <w:sz w:val="28"/>
+                <w:szCs w:val="28"/>
+              </w:rPr>
+              <w:t xml:space="preserve"> account </w:t>
+            </w:r>
+            <w:r>
+              <w:rPr>
+                <w:sz w:val="28"/>
+                <w:szCs w:val="28"/>
+              </w:rPr>
+              <w:t xml:space="preserve">with </w:t>
+            </w:r>
+            <w:r>
+              <w:rPr>
+                <w:sz w:val="28"/>
+                <w:szCs w:val="28"/>
+              </w:rPr>
+              <w:t xml:space="preserve">an </w:t>
+            </w:r>
+            <w:r>
+              <w:rPr>
+                <w:sz w:val="28"/>
+                <w:szCs w:val="28"/>
+              </w:rPr>
+              <w:t xml:space="preserve">apostrophe in the first name or last name </w:t>
+            </w:r>
+            <w:r>
+              <w:rPr>
+                <w:sz w:val="28"/>
+                <w:szCs w:val="28"/>
+              </w:rPr>
+              <w:t xml:space="preserve">is </w:t>
+            </w:r>
+            <w:r>
+              <w:rPr>
+                <w:sz w:val="28"/>
+                <w:szCs w:val="28"/>
+              </w:rPr>
+              <w:t>present.</w:t>
+            </w:r>
+          </w:p>
+          <w:p>
+            <w:pPr>
+              <w:rPr>
+                <w:sz w:val="28"/>
+                <w:szCs w:val="28"/>
+              </w:rPr>
+            </w:pPr>
+          </w:p>
+          <w:p>
+            <w:pPr>
+              <w:rPr>
+                <w:ins w:id="0" w:author="Menon, Sunita (NIH/NCI) [C]" w:date="2022-08-30T15:15:00Z"/>
+                <w:sz w:val="28"/>
+                <w:szCs w:val="28"/>
+              </w:rPr>
+            </w:pPr>
+            <w:r>
+              <w:rPr>
+                <w:sz w:val="28"/>
+                <w:szCs w:val="28"/>
+                <w:u w:val="single"/>
+              </w:rPr>
+              <w:t>HPCDATAMGM-1649:</w:t>
+            </w:r>
+            <w:r>
+              <w:rPr>
+                <w:sz w:val="28"/>
+                <w:szCs w:val="28"/>
+              </w:rPr>
+              <w:t xml:space="preserve"> Fixed issue with the Browse page displaying the name of the parent collection in the object file name when there are multiple occurrences of the same </w:t>
             </w:r>
             <w:r>
               <w:rPr>
@@ -3462,39 +3662,323 @@
                 <w:sz w:val="28"/>
                 <w:szCs w:val="28"/>
               </w:rPr>
-              <w:t xml:space="preserve"> are present.</w:t>
-            </w:r>
-          </w:p>
-          <w:p>
-            <w:pPr>
-              <w:rPr>
-                <w:sz w:val="28"/>
-                <w:szCs w:val="28"/>
-              </w:rPr>
-            </w:pPr>
-          </w:p>
-          <w:p>
-            <w:pPr>
-              <w:rPr>
-                <w:sz w:val="28"/>
-                <w:szCs w:val="28"/>
-              </w:rPr>
-            </w:pPr>
-            <w:r>
-              <w:rPr>
-                <w:sz w:val="28"/>
-                <w:szCs w:val="28"/>
-                <w:u w:val="single"/>
-              </w:rPr>
-              <w:t>HPCDATAMGM-1649:</w:t>
-            </w:r>
-            <w:r>
-              <w:rPr>
-                <w:sz w:val="28"/>
-                <w:szCs w:val="28"/>
-              </w:rPr>
-              <w:t xml:space="preserve"> Fixed issue with the Browse page displaying the name of the parent collection in the object file name when there are multiple occurrences of the same String in the full path. </w:t>
-            </w:r>
+              <w:t xml:space="preserve">tring in the full path. </w:t>
+            </w:r>
+          </w:p>
+          <w:p>
+            <w:pPr>
+              <w:rPr>
+                <w:ins w:id="1" w:author="Menon, Sunita (NIH/NCI) [C]" w:date="2022-08-30T15:15:00Z"/>
+                <w:sz w:val="28"/>
+                <w:szCs w:val="28"/>
+              </w:rPr>
+            </w:pPr>
+          </w:p>
+          <w:p>
+            <w:pPr>
+              <w:rPr>
+                <w:ins w:id="2" w:author="Menon, Sunita (NIH/NCI) [C]" w:date="2022-08-30T15:16:00Z"/>
+                <w:sz w:val="28"/>
+                <w:szCs w:val="28"/>
+                <w:rPrChange w:id="3" w:author="Menon, Sunita (NIH/NCI) [C]" w:date="2022-08-30T15:16:00Z">
+                  <w:rPr>
+                    <w:ins w:id="4" w:author="Menon, Sunita (NIH/NCI) [C]" w:date="2022-08-30T15:16:00Z"/>
+                  </w:rPr>
+                </w:rPrChange>
+              </w:rPr>
+            </w:pPr>
+            <w:ins w:id="5" w:author="Menon, Sunita (NIH/NCI) [C]" w:date="2022-08-30T15:15:00Z">
+              <w:r>
+                <w:rPr>
+                  <w:sz w:val="28"/>
+                  <w:szCs w:val="28"/>
+                  <w:u w:val="single"/>
+                  <w:rPrChange w:id="6" w:author="Menon, Sunita (NIH/NCI) [C]" w:date="2022-08-30T15:22:00Z">
+                    <w:rPr>
+                      <w:sz w:val="28"/>
+                      <w:szCs w:val="28"/>
+                    </w:rPr>
+                  </w:rPrChange>
+                </w:rPr>
+                <w:t>HPCDATAMGM-1629</w:t>
+              </w:r>
+              <w:r>
+                <w:rPr>
+                  <w:sz w:val="28"/>
+                  <w:szCs w:val="28"/>
+                </w:rPr>
+                <w:t xml:space="preserve">: </w:t>
+              </w:r>
+            </w:ins>
+            <w:ins w:id="7" w:author="Menon, Sunita (NIH/NCI) [C]" w:date="2022-08-30T15:16:00Z">
+              <w:r>
+                <w:rPr>
+                  <w:sz w:val="28"/>
+                  <w:szCs w:val="28"/>
+                </w:rPr>
+                <w:t>Replaced the</w:t>
+              </w:r>
+              <w:r>
+                <w:rPr>
+                  <w:sz w:val="28"/>
+                  <w:szCs w:val="28"/>
+                  <w:rPrChange w:id="8" w:author="Menon, Sunita (NIH/NCI) [C]" w:date="2022-08-30T15:16:00Z">
+                    <w:rPr/>
+                  </w:rPrChange>
+                </w:rPr>
+                <w:t xml:space="preserve"> </w:t>
+              </w:r>
+              <w:r>
+                <w:rPr>
+                  <w:i/>
+                  <w:iCs/>
+                  <w:sz w:val="28"/>
+                  <w:szCs w:val="28"/>
+                  <w:rPrChange w:id="9" w:author="Menon, Sunita (NIH/NCI) [C]" w:date="2022-08-30T15:17:00Z">
+                    <w:rPr/>
+                  </w:rPrChange>
+                </w:rPr>
+                <w:t>data_curator</w:t>
+              </w:r>
+              <w:r>
+                <w:rPr>
+                  <w:sz w:val="28"/>
+                  <w:szCs w:val="28"/>
+                  <w:rPrChange w:id="10" w:author="Menon, Sunita (NIH/NCI) [C]" w:date="2022-08-30T15:16:00Z">
+                    <w:rPr/>
+                  </w:rPrChange>
+                </w:rPr>
+                <w:t xml:space="preserve"> </w:t>
+              </w:r>
+            </w:ins>
+            <w:ins w:id="11" w:author="Menon, Sunita (NIH/NCI) [C]" w:date="2022-08-30T15:17:00Z">
+              <w:r>
+                <w:rPr>
+                  <w:sz w:val="28"/>
+                  <w:szCs w:val="28"/>
+                </w:rPr>
+                <w:t xml:space="preserve">field </w:t>
+              </w:r>
+            </w:ins>
+            <w:ins w:id="12" w:author="Menon, Sunita (NIH/NCI) [C]" w:date="2022-08-30T15:16:00Z">
+              <w:r>
+                <w:rPr>
+                  <w:sz w:val="28"/>
+                  <w:szCs w:val="28"/>
+                </w:rPr>
+                <w:t>attached to the PI_Lab</w:t>
+              </w:r>
+            </w:ins>
+            <w:ins w:id="13" w:author="Menon, Sunita (NIH/NCI) [C]" w:date="2022-08-30T15:20:00Z">
+              <w:r>
+                <w:rPr>
+                  <w:sz w:val="28"/>
+                  <w:szCs w:val="28"/>
+                </w:rPr>
+                <w:t xml:space="preserve"> (or equivalent) </w:t>
+              </w:r>
+            </w:ins>
+            <w:ins w:id="14" w:author="Menon, Sunita (NIH/NCI) [C]" w:date="2022-08-30T15:17:00Z">
+              <w:r>
+                <w:rPr>
+                  <w:sz w:val="28"/>
+                  <w:szCs w:val="28"/>
+                </w:rPr>
+                <w:t xml:space="preserve">collection type with </w:t>
+              </w:r>
+            </w:ins>
+            <w:ins w:id="15" w:author="Menon, Sunita (NIH/NCI) [C]" w:date="2022-08-30T15:18:00Z">
+              <w:r>
+                <w:rPr>
+                  <w:sz w:val="28"/>
+                  <w:szCs w:val="28"/>
+                </w:rPr>
+                <w:t xml:space="preserve">the new field </w:t>
+              </w:r>
+            </w:ins>
+            <w:ins w:id="16" w:author="Menon, Sunita (NIH/NCI) [C]" w:date="2022-08-30T15:16:00Z">
+              <w:r>
+                <w:rPr>
+                  <w:i/>
+                  <w:iCs/>
+                  <w:sz w:val="28"/>
+                  <w:szCs w:val="28"/>
+                  <w:rPrChange w:id="17" w:author="Menon, Sunita (NIH/NCI) [C]" w:date="2022-08-30T15:17:00Z">
+                    <w:rPr/>
+                  </w:rPrChange>
+                </w:rPr>
+                <w:t>data_generator</w:t>
+              </w:r>
+              <w:r>
+                <w:rPr>
+                  <w:sz w:val="28"/>
+                  <w:szCs w:val="28"/>
+                  <w:rPrChange w:id="18" w:author="Menon, Sunita (NIH/NCI) [C]" w:date="2022-08-30T15:16:00Z">
+                    <w:rPr/>
+                  </w:rPrChange>
+                </w:rPr>
+                <w:t xml:space="preserve"> for all Archives</w:t>
+              </w:r>
+            </w:ins>
+            <w:ins w:id="19" w:author="Menon, Sunita (NIH/NCI) [C]" w:date="2022-08-30T15:19:00Z">
+              <w:r>
+                <w:rPr>
+                  <w:sz w:val="28"/>
+                  <w:szCs w:val="28"/>
+                </w:rPr>
+                <w:t xml:space="preserve"> (Base Paths)</w:t>
+              </w:r>
+            </w:ins>
+            <w:ins w:id="20" w:author="Menon, Sunita (NIH/NCI) [C]" w:date="2022-08-30T15:16:00Z">
+              <w:r>
+                <w:rPr>
+                  <w:sz w:val="28"/>
+                  <w:szCs w:val="28"/>
+                  <w:rPrChange w:id="21" w:author="Menon, Sunita (NIH/NCI) [C]" w:date="2022-08-30T15:16:00Z">
+                    <w:rPr/>
+                  </w:rPrChange>
+                </w:rPr>
+                <w:t xml:space="preserve">.  </w:t>
+              </w:r>
+            </w:ins>
+            <w:ins w:id="22" w:author="Menon, Sunita (NIH/NCI) [C]" w:date="2022-08-30T15:19:00Z">
+              <w:r>
+                <w:rPr>
+                  <w:sz w:val="28"/>
+                  <w:szCs w:val="28"/>
+                </w:rPr>
+                <w:t>A</w:t>
+              </w:r>
+            </w:ins>
+            <w:ins w:id="23" w:author="Menon, Sunita (NIH/NCI) [C]" w:date="2022-08-30T15:16:00Z">
+              <w:r>
+                <w:rPr>
+                  <w:sz w:val="28"/>
+                  <w:szCs w:val="28"/>
+                  <w:rPrChange w:id="24" w:author="Menon, Sunita (NIH/NCI) [C]" w:date="2022-08-30T15:16:00Z">
+                    <w:rPr/>
+                  </w:rPrChange>
+                </w:rPr>
+                <w:t xml:space="preserve">ll </w:t>
+              </w:r>
+            </w:ins>
+            <w:ins w:id="25" w:author="Menon, Sunita (NIH/NCI) [C]" w:date="2022-08-30T15:19:00Z">
+              <w:r>
+                <w:rPr>
+                  <w:sz w:val="28"/>
+                  <w:szCs w:val="28"/>
+                </w:rPr>
+                <w:t>screen</w:t>
+              </w:r>
+              <w:r>
+                <w:rPr>
+                  <w:sz w:val="28"/>
+                  <w:szCs w:val="28"/>
+                </w:rPr>
+                <w:t>s on the DME web application</w:t>
+              </w:r>
+              <w:r>
+                <w:rPr>
+                  <w:sz w:val="28"/>
+                  <w:szCs w:val="28"/>
+                </w:rPr>
+                <w:t xml:space="preserve"> that displayed </w:t>
+              </w:r>
+              <w:r>
+                <w:rPr>
+                  <w:sz w:val="28"/>
+                  <w:szCs w:val="28"/>
+                </w:rPr>
+                <w:t xml:space="preserve">the data_curator field </w:t>
+              </w:r>
+            </w:ins>
+            <w:ins w:id="26" w:author="Menon, Sunita (NIH/NCI) [C]" w:date="2022-08-30T15:16:00Z">
+              <w:r>
+                <w:rPr>
+                  <w:sz w:val="28"/>
+                  <w:szCs w:val="28"/>
+                  <w:rPrChange w:id="27" w:author="Menon, Sunita (NIH/NCI) [C]" w:date="2022-08-30T15:16:00Z">
+                    <w:rPr/>
+                  </w:rPrChange>
+                </w:rPr>
+                <w:t xml:space="preserve">will </w:t>
+              </w:r>
+            </w:ins>
+            <w:ins w:id="28" w:author="Menon, Sunita (NIH/NCI) [C]" w:date="2022-08-30T15:19:00Z">
+              <w:r>
+                <w:rPr>
+                  <w:sz w:val="28"/>
+                  <w:szCs w:val="28"/>
+                </w:rPr>
+                <w:t xml:space="preserve">now </w:t>
+              </w:r>
+            </w:ins>
+            <w:ins w:id="29" w:author="Menon, Sunita (NIH/NCI) [C]" w:date="2022-08-30T15:16:00Z">
+              <w:r>
+                <w:rPr>
+                  <w:sz w:val="28"/>
+                  <w:szCs w:val="28"/>
+                  <w:rPrChange w:id="30" w:author="Menon, Sunita (NIH/NCI) [C]" w:date="2022-08-30T15:16:00Z">
+                    <w:rPr/>
+                  </w:rPrChange>
+                </w:rPr>
+                <w:t>display the new attribute. This is a mandatory field</w:t>
+              </w:r>
+            </w:ins>
+            <w:ins w:id="31" w:author="Menon, Sunita (NIH/NCI) [C]" w:date="2022-08-30T15:18:00Z">
+              <w:r>
+                <w:rPr>
+                  <w:sz w:val="28"/>
+                  <w:szCs w:val="28"/>
+                </w:rPr>
+                <w:t xml:space="preserve"> for </w:t>
+              </w:r>
+            </w:ins>
+            <w:ins w:id="32" w:author="Menon, Sunita (NIH/NCI) [C]" w:date="2022-08-30T15:21:00Z">
+              <w:r>
+                <w:rPr>
+                  <w:sz w:val="28"/>
+                  <w:szCs w:val="28"/>
+                </w:rPr>
+                <w:t>archiving</w:t>
+              </w:r>
+            </w:ins>
+            <w:ins w:id="33" w:author="Menon, Sunita (NIH/NCI) [C]" w:date="2022-08-30T15:18:00Z">
+              <w:r>
+                <w:rPr>
+                  <w:sz w:val="28"/>
+                  <w:szCs w:val="28"/>
+                </w:rPr>
+                <w:t xml:space="preserve"> data</w:t>
+              </w:r>
+            </w:ins>
+            <w:ins w:id="34" w:author="Menon, Sunita (NIH/NCI) [C]" w:date="2022-08-30T15:21:00Z">
+              <w:r>
+                <w:rPr>
+                  <w:sz w:val="28"/>
+                  <w:szCs w:val="28"/>
+                </w:rPr>
+                <w:t xml:space="preserve"> to DME</w:t>
+              </w:r>
+            </w:ins>
+            <w:ins w:id="35" w:author="Menon, Sunita (NIH/NCI) [C]" w:date="2022-08-30T15:18:00Z">
+              <w:r>
+                <w:rPr>
+                  <w:sz w:val="28"/>
+                  <w:szCs w:val="28"/>
+                </w:rPr>
+                <w:t>.</w:t>
+              </w:r>
+            </w:ins>
+          </w:p>
+          <w:p>
+            <w:pPr>
+              <w:rPr>
+                <w:del w:id="36" w:author="Menon, Sunita (NIH/NCI) [C]" w:date="2022-08-30T15:18:00Z"/>
+                <w:sz w:val="28"/>
+                <w:szCs w:val="28"/>
+              </w:rPr>
+            </w:pPr>
           </w:p>
           <w:p>
             <w:pPr>
@@ -3567,14 +4051,14 @@
                 <w:sz w:val="28"/>
                 <w:szCs w:val="28"/>
               </w:rPr>
-              <w:t>T</w:t>
-            </w:r>
-            <w:r>
-              <w:rPr>
-                <w:sz w:val="28"/>
-                <w:szCs w:val="28"/>
-              </w:rPr>
-              <w:t xml:space="preserve">he </w:t>
+              <w:t>Release 2.22.0</w:t>
+            </w:r>
+            <w:r>
+              <w:rPr>
+                <w:sz w:val="28"/>
+                <w:szCs w:val="28"/>
+              </w:rPr>
+              <w:t xml:space="preserve"> updated the </w:t>
             </w:r>
             <w:r>
               <w:rPr>
@@ -3601,34 +4085,6 @@
             </w:r>
             <w:r>
               <w:rPr>
-                <w:sz w:val="28"/>
-                <w:szCs w:val="28"/>
-              </w:rPr>
-              <w:t xml:space="preserve"> </w:t>
-            </w:r>
-            <w:r>
-              <w:rPr>
-                <w:sz w:val="28"/>
-                <w:szCs w:val="28"/>
-              </w:rPr>
-              <w:t>was</w:t>
-            </w:r>
-            <w:r>
-              <w:rPr>
-                <w:sz w:val="28"/>
-                <w:szCs w:val="28"/>
-              </w:rPr>
-              <w:t xml:space="preserve"> updated in release</w:t>
-            </w:r>
-            <w:r>
-              <w:rPr>
-                <w:sz w:val="28"/>
-                <w:szCs w:val="28"/>
-              </w:rPr>
-              <w:t xml:space="preserve"> 2.22.0</w:t>
-            </w:r>
-            <w:r>
-              <w:rPr>
                 <w:color w:val="000000"/>
                 <w:sz w:val="28"/>
                 <w:szCs w:val="28"/>
@@ -3657,7 +4113,7 @@
                 <w:sz w:val="28"/>
                 <w:szCs w:val="28"/>
               </w:rPr>
-              <w:t xml:space="preserve">please </w:t>
+              <w:t xml:space="preserve">before running any commands, </w:t>
             </w:r>
             <w:r>
               <w:rPr>
@@ -3675,14 +4131,48 @@
                 <w:sz w:val="28"/>
                 <w:szCs w:val="28"/>
               </w:rPr>
-              <w:t>utils/hpc-client/keystore/keystore-prod.jks</w:t>
-            </w:r>
-            <w:r>
-              <w:rPr>
+              <w:t>utils/</w:t>
+            </w:r>
+            <w:proofErr w:type="spellStart"/>
+            <w:r>
+              <w:rPr>
+                <w:b/>
+                <w:bCs/>
                 <w:color w:val="000000"/>
                 <w:sz w:val="28"/>
                 <w:szCs w:val="28"/>
               </w:rPr>
+              <w:t>hpc</w:t>
+            </w:r>
+            <w:proofErr w:type="spellEnd"/>
+            <w:r>
+              <w:rPr>
+                <w:b/>
+                <w:bCs/>
+                <w:color w:val="000000"/>
+                <w:sz w:val="28"/>
+                <w:szCs w:val="28"/>
+              </w:rPr>
+              <w:t>-client/keystore/keystore-</w:t>
+            </w:r>
+            <w:proofErr w:type="spellStart"/>
+            <w:r>
+              <w:rPr>
+                <w:b/>
+                <w:bCs/>
+                <w:color w:val="000000"/>
+                <w:sz w:val="28"/>
+                <w:szCs w:val="28"/>
+              </w:rPr>
+              <w:t>prod.jks</w:t>
+            </w:r>
+            <w:proofErr w:type="spellEnd"/>
+            <w:r>
+              <w:rPr>
+                <w:color w:val="000000"/>
+                <w:sz w:val="28"/>
+                <w:szCs w:val="28"/>
+              </w:rPr>
               <w:t xml:space="preserve"> from GitHub master </w:t>
             </w:r>
             <w:r>
@@ -3803,7 +4293,7 @@
               </w:rPr>
               <w:t xml:space="preserve"> </w:t>
             </w:r>
-            <w:hyperlink r:id="rId12" w:history="1">
+            <w:hyperlink r:id="rId14" w:history="1">
               <w:r>
                 <w:rPr>
                   <w:rStyle w:val="Hyperlink"/>
@@ -3914,6 +4404,7 @@
                 <w:sz w:val="28"/>
                 <w:szCs w:val="28"/>
               </w:rPr>
+              <w:lastRenderedPageBreak/>
               <w:t>For instructions on how to use the Web User Interface</w:t>
             </w:r>
             <w:r>
@@ -3940,254 +4431,6 @@
               </w:rPr>
               <w:t xml:space="preserve">,  visit </w:t>
             </w:r>
-            <w:hyperlink r:id="rId13" w:history="1">
-              <w:r>
-                <w:rPr>
-                  <w:rStyle w:val="Hyperlink"/>
-                  <w:rFonts w:cstheme="minorHAnsi"/>
-                  <w:sz w:val="28"/>
-                  <w:szCs w:val="28"/>
-                </w:rPr>
-                <w:t>https://wiki.nci.nih.gov/display/DMEdoc/DME+User+Guide</w:t>
-              </w:r>
-            </w:hyperlink>
-            <w:r>
-              <w:rPr>
-                <w:rStyle w:val="Hyperlink"/>
-                <w:rFonts w:cstheme="minorHAnsi"/>
-                <w:sz w:val="28"/>
-                <w:szCs w:val="28"/>
-              </w:rPr>
-              <w:t>.</w:t>
-            </w:r>
-          </w:p>
-          <w:p>
-            <w:pPr>
-              <w:rPr>
-                <w:rFonts w:cstheme="minorHAnsi"/>
-                <w:sz w:val="28"/>
-                <w:szCs w:val="28"/>
-              </w:rPr>
-            </w:pPr>
-          </w:p>
-          <w:p>
-            <w:pPr>
-              <w:rPr>
-                <w:rFonts w:cstheme="minorHAnsi"/>
-                <w:sz w:val="28"/>
-                <w:szCs w:val="28"/>
-              </w:rPr>
-            </w:pPr>
-          </w:p>
-          <w:p>
-            <w:pPr>
-              <w:rPr>
-                <w:rFonts w:cstheme="minorHAnsi"/>
-                <w:sz w:val="28"/>
-                <w:szCs w:val="28"/>
-              </w:rPr>
-            </w:pPr>
-            <w:r>
-              <w:rPr>
-                <w:rFonts w:cstheme="minorHAnsi"/>
-                <w:sz w:val="28"/>
-                <w:szCs w:val="28"/>
-              </w:rPr>
-              <w:t>For details on the REST API,</w:t>
-            </w:r>
-            <w:r>
-              <w:rPr>
-                <w:rFonts w:cstheme="minorHAnsi"/>
-                <w:sz w:val="28"/>
-                <w:szCs w:val="28"/>
-              </w:rPr>
-              <w:t xml:space="preserve"> </w:t>
-            </w:r>
-            <w:r>
-              <w:rPr>
-                <w:rFonts w:cstheme="minorHAnsi"/>
-                <w:sz w:val="28"/>
-                <w:szCs w:val="28"/>
-              </w:rPr>
-              <w:t>refer to the API Specification located at</w:t>
-            </w:r>
-          </w:p>
-          <w:p>
-            <w:pPr>
-              <w:rPr>
-                <w:rFonts w:cstheme="minorHAnsi"/>
-                <w:sz w:val="28"/>
-                <w:szCs w:val="28"/>
-              </w:rPr>
-            </w:pPr>
-            <w:hyperlink r:id="rId14" w:history="1">
-              <w:r>
-                <w:rPr>
-                  <w:rStyle w:val="Hyperlink"/>
-                  <w:rFonts w:cstheme="minorHAnsi"/>
-                  <w:sz w:val="28"/>
-                  <w:szCs w:val="28"/>
-                </w:rPr>
-                <w:t>https://github.com/CBIIT/HPC_DME_APIs/blob/master/doc/guides/HPC_API_Specification.docx</w:t>
-              </w:r>
-            </w:hyperlink>
-            <w:r>
-              <w:rPr>
-                <w:rStyle w:val="Hyperlink"/>
-                <w:rFonts w:cstheme="minorHAnsi"/>
-                <w:sz w:val="28"/>
-                <w:szCs w:val="28"/>
-              </w:rPr>
-              <w:t>.</w:t>
-            </w:r>
-          </w:p>
-          <w:p>
-            <w:pPr>
-              <w:rPr>
-                <w:rFonts w:cstheme="minorHAnsi"/>
-                <w:sz w:val="28"/>
-                <w:szCs w:val="28"/>
-              </w:rPr>
-            </w:pPr>
-          </w:p>
-          <w:p>
-            <w:pPr>
-              <w:rPr>
-                <w:rFonts w:cstheme="minorHAnsi"/>
-                <w:sz w:val="28"/>
-                <w:szCs w:val="28"/>
-              </w:rPr>
-            </w:pPr>
-          </w:p>
-          <w:p>
-            <w:pPr>
-              <w:rPr>
-                <w:rFonts w:cstheme="minorHAnsi"/>
-                <w:sz w:val="28"/>
-                <w:szCs w:val="28"/>
-              </w:rPr>
-            </w:pPr>
-            <w:r>
-              <w:rPr>
-                <w:rFonts w:cstheme="minorHAnsi"/>
-                <w:sz w:val="28"/>
-                <w:szCs w:val="28"/>
-              </w:rPr>
-              <w:t>==============================================================</w:t>
-            </w:r>
-          </w:p>
-          <w:p>
-            <w:pPr>
-              <w:pStyle w:val="Heading1"/>
-            </w:pPr>
-            <w:r>
-              <w:t>Re</w:t>
-            </w:r>
-            <w:r>
-              <w:t>sources</w:t>
-            </w:r>
-          </w:p>
-          <w:p>
-            <w:pPr>
-              <w:rPr>
-                <w:rFonts w:cstheme="minorHAnsi"/>
-                <w:sz w:val="28"/>
-                <w:szCs w:val="28"/>
-              </w:rPr>
-            </w:pPr>
-            <w:r>
-              <w:rPr>
-                <w:rFonts w:cstheme="minorHAnsi"/>
-                <w:sz w:val="28"/>
-                <w:szCs w:val="28"/>
-              </w:rPr>
-              <w:t>==============================================================</w:t>
-            </w:r>
-          </w:p>
-          <w:p>
-            <w:pPr>
-              <w:rPr>
-                <w:rFonts w:cstheme="minorHAnsi"/>
-                <w:sz w:val="28"/>
-                <w:szCs w:val="28"/>
-              </w:rPr>
-            </w:pPr>
-          </w:p>
-          <w:p>
-            <w:pPr>
-              <w:rPr>
-                <w:rFonts w:cstheme="minorHAnsi"/>
-                <w:sz w:val="28"/>
-                <w:szCs w:val="28"/>
-              </w:rPr>
-            </w:pPr>
-            <w:r>
-              <w:rPr>
-                <w:rFonts w:cstheme="minorHAnsi"/>
-                <w:sz w:val="28"/>
-                <w:szCs w:val="28"/>
-              </w:rPr>
-              <w:t>The following URLs access web pages relevant to</w:t>
-            </w:r>
-            <w:r>
-              <w:rPr>
-                <w:rFonts w:cstheme="minorHAnsi"/>
-                <w:sz w:val="28"/>
-                <w:szCs w:val="28"/>
-              </w:rPr>
-              <w:t xml:space="preserve"> HPC DME</w:t>
-            </w:r>
-            <w:r>
-              <w:rPr>
-                <w:rFonts w:cstheme="minorHAnsi"/>
-                <w:sz w:val="28"/>
-                <w:szCs w:val="28"/>
-              </w:rPr>
-              <w:t>.</w:t>
-            </w:r>
-          </w:p>
-          <w:p>
-            <w:pPr>
-              <w:rPr>
-                <w:rFonts w:cstheme="minorHAnsi"/>
-                <w:sz w:val="28"/>
-                <w:szCs w:val="28"/>
-              </w:rPr>
-            </w:pPr>
-          </w:p>
-          <w:p>
-            <w:pPr>
-              <w:rPr>
-                <w:rFonts w:cstheme="minorHAnsi"/>
-                <w:sz w:val="28"/>
-                <w:szCs w:val="28"/>
-              </w:rPr>
-            </w:pPr>
-            <w:r>
-              <w:rPr>
-                <w:rFonts w:cstheme="minorHAnsi"/>
-                <w:sz w:val="28"/>
-                <w:szCs w:val="28"/>
-              </w:rPr>
-              <w:t xml:space="preserve">DME </w:t>
-            </w:r>
-            <w:r>
-              <w:rPr>
-                <w:rFonts w:cstheme="minorHAnsi"/>
-                <w:sz w:val="28"/>
-                <w:szCs w:val="28"/>
-              </w:rPr>
-              <w:t xml:space="preserve">User Guide </w:t>
-            </w:r>
-          </w:p>
-          <w:p>
-            <w:pPr>
-              <w:rPr>
-                <w:rFonts w:cstheme="minorHAnsi"/>
-                <w:sz w:val="28"/>
-                <w:szCs w:val="28"/>
-              </w:rPr>
-            </w:pPr>
             <w:hyperlink r:id="rId15" w:history="1">
               <w:r>
                 <w:rPr>
@@ -4199,6 +4442,254 @@
                 <w:t>https://wiki.nci.nih.gov/display/DMEdoc/DME+User+Guide</w:t>
               </w:r>
             </w:hyperlink>
+            <w:r>
+              <w:rPr>
+                <w:rStyle w:val="Hyperlink"/>
+                <w:rFonts w:cstheme="minorHAnsi"/>
+                <w:sz w:val="28"/>
+                <w:szCs w:val="28"/>
+              </w:rPr>
+              <w:t>.</w:t>
+            </w:r>
+          </w:p>
+          <w:p>
+            <w:pPr>
+              <w:rPr>
+                <w:rFonts w:cstheme="minorHAnsi"/>
+                <w:sz w:val="28"/>
+                <w:szCs w:val="28"/>
+              </w:rPr>
+            </w:pPr>
+          </w:p>
+          <w:p>
+            <w:pPr>
+              <w:rPr>
+                <w:rFonts w:cstheme="minorHAnsi"/>
+                <w:sz w:val="28"/>
+                <w:szCs w:val="28"/>
+              </w:rPr>
+            </w:pPr>
+          </w:p>
+          <w:p>
+            <w:pPr>
+              <w:rPr>
+                <w:rFonts w:cstheme="minorHAnsi"/>
+                <w:sz w:val="28"/>
+                <w:szCs w:val="28"/>
+              </w:rPr>
+            </w:pPr>
+            <w:r>
+              <w:rPr>
+                <w:rFonts w:cstheme="minorHAnsi"/>
+                <w:sz w:val="28"/>
+                <w:szCs w:val="28"/>
+              </w:rPr>
+              <w:t>For details on the REST API,</w:t>
+            </w:r>
+            <w:r>
+              <w:rPr>
+                <w:rFonts w:cstheme="minorHAnsi"/>
+                <w:sz w:val="28"/>
+                <w:szCs w:val="28"/>
+              </w:rPr>
+              <w:t xml:space="preserve"> </w:t>
+            </w:r>
+            <w:r>
+              <w:rPr>
+                <w:rFonts w:cstheme="minorHAnsi"/>
+                <w:sz w:val="28"/>
+                <w:szCs w:val="28"/>
+              </w:rPr>
+              <w:t>refer to the API Specification located at</w:t>
+            </w:r>
+          </w:p>
+          <w:p>
+            <w:pPr>
+              <w:rPr>
+                <w:rFonts w:cstheme="minorHAnsi"/>
+                <w:sz w:val="28"/>
+                <w:szCs w:val="28"/>
+              </w:rPr>
+            </w:pPr>
+            <w:hyperlink r:id="rId16" w:history="1">
+              <w:r>
+                <w:rPr>
+                  <w:rStyle w:val="Hyperlink"/>
+                  <w:rFonts w:cstheme="minorHAnsi"/>
+                  <w:sz w:val="28"/>
+                  <w:szCs w:val="28"/>
+                </w:rPr>
+                <w:t>https://github.com/CBIIT/HPC_DME_APIs/blob/master/doc/guides/HPC_API_Specification.docx</w:t>
+              </w:r>
+            </w:hyperlink>
+            <w:r>
+              <w:rPr>
+                <w:rStyle w:val="Hyperlink"/>
+                <w:rFonts w:cstheme="minorHAnsi"/>
+                <w:sz w:val="28"/>
+                <w:szCs w:val="28"/>
+              </w:rPr>
+              <w:t>.</w:t>
+            </w:r>
+          </w:p>
+          <w:p>
+            <w:pPr>
+              <w:rPr>
+                <w:rFonts w:cstheme="minorHAnsi"/>
+                <w:sz w:val="28"/>
+                <w:szCs w:val="28"/>
+              </w:rPr>
+            </w:pPr>
+          </w:p>
+          <w:p>
+            <w:pPr>
+              <w:rPr>
+                <w:rFonts w:cstheme="minorHAnsi"/>
+                <w:sz w:val="28"/>
+                <w:szCs w:val="28"/>
+              </w:rPr>
+            </w:pPr>
+          </w:p>
+          <w:p>
+            <w:pPr>
+              <w:rPr>
+                <w:rFonts w:cstheme="minorHAnsi"/>
+                <w:sz w:val="28"/>
+                <w:szCs w:val="28"/>
+              </w:rPr>
+            </w:pPr>
+            <w:r>
+              <w:rPr>
+                <w:rFonts w:cstheme="minorHAnsi"/>
+                <w:sz w:val="28"/>
+                <w:szCs w:val="28"/>
+              </w:rPr>
+              <w:t>==============================================================</w:t>
+            </w:r>
+          </w:p>
+          <w:p>
+            <w:pPr>
+              <w:pStyle w:val="Heading1"/>
+            </w:pPr>
+            <w:r>
+              <w:t>Re</w:t>
+            </w:r>
+            <w:r>
+              <w:t>sources</w:t>
+            </w:r>
+          </w:p>
+          <w:p>
+            <w:pPr>
+              <w:rPr>
+                <w:rFonts w:cstheme="minorHAnsi"/>
+                <w:sz w:val="28"/>
+                <w:szCs w:val="28"/>
+              </w:rPr>
+            </w:pPr>
+            <w:r>
+              <w:rPr>
+                <w:rFonts w:cstheme="minorHAnsi"/>
+                <w:sz w:val="28"/>
+                <w:szCs w:val="28"/>
+              </w:rPr>
+              <w:t>==============================================================</w:t>
+            </w:r>
+          </w:p>
+          <w:p>
+            <w:pPr>
+              <w:rPr>
+                <w:rFonts w:cstheme="minorHAnsi"/>
+                <w:sz w:val="28"/>
+                <w:szCs w:val="28"/>
+              </w:rPr>
+            </w:pPr>
+          </w:p>
+          <w:p>
+            <w:pPr>
+              <w:rPr>
+                <w:rFonts w:cstheme="minorHAnsi"/>
+                <w:sz w:val="28"/>
+                <w:szCs w:val="28"/>
+              </w:rPr>
+            </w:pPr>
+            <w:r>
+              <w:rPr>
+                <w:rFonts w:cstheme="minorHAnsi"/>
+                <w:sz w:val="28"/>
+                <w:szCs w:val="28"/>
+              </w:rPr>
+              <w:t>The following URLs access web pages relevant to</w:t>
+            </w:r>
+            <w:r>
+              <w:rPr>
+                <w:rFonts w:cstheme="minorHAnsi"/>
+                <w:sz w:val="28"/>
+                <w:szCs w:val="28"/>
+              </w:rPr>
+              <w:t xml:space="preserve"> HPC DME</w:t>
+            </w:r>
+            <w:r>
+              <w:rPr>
+                <w:rFonts w:cstheme="minorHAnsi"/>
+                <w:sz w:val="28"/>
+                <w:szCs w:val="28"/>
+              </w:rPr>
+              <w:t>.</w:t>
+            </w:r>
+          </w:p>
+          <w:p>
+            <w:pPr>
+              <w:rPr>
+                <w:rFonts w:cstheme="minorHAnsi"/>
+                <w:sz w:val="28"/>
+                <w:szCs w:val="28"/>
+              </w:rPr>
+            </w:pPr>
+          </w:p>
+          <w:p>
+            <w:pPr>
+              <w:rPr>
+                <w:rFonts w:cstheme="minorHAnsi"/>
+                <w:sz w:val="28"/>
+                <w:szCs w:val="28"/>
+              </w:rPr>
+            </w:pPr>
+            <w:r>
+              <w:rPr>
+                <w:rFonts w:cstheme="minorHAnsi"/>
+                <w:sz w:val="28"/>
+                <w:szCs w:val="28"/>
+              </w:rPr>
+              <w:t xml:space="preserve">DME </w:t>
+            </w:r>
+            <w:r>
+              <w:rPr>
+                <w:rFonts w:cstheme="minorHAnsi"/>
+                <w:sz w:val="28"/>
+                <w:szCs w:val="28"/>
+              </w:rPr>
+              <w:t xml:space="preserve">User Guide </w:t>
+            </w:r>
+          </w:p>
+          <w:p>
+            <w:pPr>
+              <w:rPr>
+                <w:rFonts w:cstheme="minorHAnsi"/>
+                <w:sz w:val="28"/>
+                <w:szCs w:val="28"/>
+              </w:rPr>
+            </w:pPr>
+            <w:hyperlink r:id="rId17" w:history="1">
+              <w:r>
+                <w:rPr>
+                  <w:rStyle w:val="Hyperlink"/>
+                  <w:rFonts w:cstheme="minorHAnsi"/>
+                  <w:sz w:val="28"/>
+                  <w:szCs w:val="28"/>
+                </w:rPr>
+                <w:t>https://wiki.nci.nih.gov/display/DMEdoc/DME+User+Guide</w:t>
+              </w:r>
+            </w:hyperlink>
           </w:p>
           <w:p>
             <w:pPr>
@@ -4242,7 +4733,7 @@
                 <w:szCs w:val="28"/>
               </w:rPr>
             </w:pPr>
-            <w:hyperlink r:id="rId16" w:history="1">
+            <w:hyperlink r:id="rId18" w:history="1">
               <w:r>
                 <w:rPr>
                   <w:rStyle w:val="Hyperlink"/>
@@ -4288,7 +4779,7 @@
                 <w:szCs w:val="28"/>
               </w:rPr>
             </w:pPr>
-            <w:hyperlink r:id="rId17" w:history="1">
+            <w:hyperlink r:id="rId19" w:history="1">
               <w:r>
                 <w:rPr>
                   <w:rStyle w:val="Hyperlink"/>
@@ -4334,7 +4825,7 @@
                 <w:szCs w:val="28"/>
               </w:rPr>
             </w:pPr>
-            <w:hyperlink r:id="rId18" w:history="1">
+            <w:hyperlink r:id="rId20" w:history="1">
               <w:r>
                 <w:rPr>
                   <w:rStyle w:val="Hyperlink"/>
@@ -4412,7 +4903,7 @@
                 <w:szCs w:val="28"/>
               </w:rPr>
             </w:pPr>
-            <w:hyperlink r:id="rId19" w:history="1">
+            <w:hyperlink r:id="rId21" w:history="1">
               <w:r>
                 <w:rPr>
                   <w:rStyle w:val="Hyperlink"/>
@@ -9623,136 +10114,144 @@
       </w:rPr>
     </w:lvl>
   </w:abstractNum>
-  <w:num w:numId="1" w16cid:durableId="2059233175">
+  <w:num w:numId="1" w16cid:durableId="208416419">
     <w:abstractNumId w:val="18"/>
   </w:num>
-  <w:num w:numId="2" w16cid:durableId="1604608403">
+  <w:num w:numId="2" w16cid:durableId="847913511">
     <w:abstractNumId w:val="10"/>
   </w:num>
-  <w:num w:numId="3" w16cid:durableId="973410744">
+  <w:num w:numId="3" w16cid:durableId="570314150">
     <w:abstractNumId w:val="22"/>
   </w:num>
-  <w:num w:numId="4" w16cid:durableId="663053372">
+  <w:num w:numId="4" w16cid:durableId="205722070">
     <w:abstractNumId w:val="41"/>
   </w:num>
-  <w:num w:numId="5" w16cid:durableId="586117591">
+  <w:num w:numId="5" w16cid:durableId="238172848">
     <w:abstractNumId w:val="4"/>
   </w:num>
-  <w:num w:numId="6" w16cid:durableId="1789082655">
+  <w:num w:numId="6" w16cid:durableId="2007706456">
     <w:abstractNumId w:val="24"/>
   </w:num>
-  <w:num w:numId="7" w16cid:durableId="401298758">
+  <w:num w:numId="7" w16cid:durableId="564414952">
     <w:abstractNumId w:val="7"/>
   </w:num>
-  <w:num w:numId="8" w16cid:durableId="1594629875">
+  <w:num w:numId="8" w16cid:durableId="1004018267">
     <w:abstractNumId w:val="17"/>
   </w:num>
-  <w:num w:numId="9" w16cid:durableId="1899512455">
+  <w:num w:numId="9" w16cid:durableId="388068805">
     <w:abstractNumId w:val="3"/>
   </w:num>
-  <w:num w:numId="10" w16cid:durableId="2112117317">
+  <w:num w:numId="10" w16cid:durableId="1690714799">
     <w:abstractNumId w:val="20"/>
   </w:num>
-  <w:num w:numId="11" w16cid:durableId="1789201468">
+  <w:num w:numId="11" w16cid:durableId="1833331413">
     <w:abstractNumId w:val="42"/>
   </w:num>
-  <w:num w:numId="12" w16cid:durableId="694042708">
+  <w:num w:numId="12" w16cid:durableId="917130930">
     <w:abstractNumId w:val="11"/>
   </w:num>
-  <w:num w:numId="13" w16cid:durableId="1253851089">
+  <w:num w:numId="13" w16cid:durableId="934433776">
     <w:abstractNumId w:val="5"/>
   </w:num>
-  <w:num w:numId="14" w16cid:durableId="1470365865">
+  <w:num w:numId="14" w16cid:durableId="2103407530">
     <w:abstractNumId w:val="38"/>
   </w:num>
-  <w:num w:numId="15" w16cid:durableId="1803381241">
+  <w:num w:numId="15" w16cid:durableId="875972466">
     <w:abstractNumId w:val="12"/>
   </w:num>
-  <w:num w:numId="16" w16cid:durableId="74673936">
+  <w:num w:numId="16" w16cid:durableId="873273479">
     <w:abstractNumId w:val="19"/>
   </w:num>
-  <w:num w:numId="17" w16cid:durableId="1301157643">
+  <w:num w:numId="17" w16cid:durableId="2065833826">
     <w:abstractNumId w:val="35"/>
   </w:num>
-  <w:num w:numId="18" w16cid:durableId="736559201">
+  <w:num w:numId="18" w16cid:durableId="1528829893">
     <w:abstractNumId w:val="26"/>
   </w:num>
-  <w:num w:numId="19" w16cid:durableId="1691763021">
+  <w:num w:numId="19" w16cid:durableId="1712072254">
     <w:abstractNumId w:val="23"/>
   </w:num>
-  <w:num w:numId="20" w16cid:durableId="1154370271">
+  <w:num w:numId="20" w16cid:durableId="2058965152">
     <w:abstractNumId w:val="36"/>
   </w:num>
-  <w:num w:numId="21" w16cid:durableId="1219786843">
+  <w:num w:numId="21" w16cid:durableId="592711675">
     <w:abstractNumId w:val="37"/>
   </w:num>
-  <w:num w:numId="22" w16cid:durableId="916020045">
+  <w:num w:numId="22" w16cid:durableId="617830994">
     <w:abstractNumId w:val="13"/>
   </w:num>
-  <w:num w:numId="23" w16cid:durableId="331832465">
+  <w:num w:numId="23" w16cid:durableId="1293167404">
     <w:abstractNumId w:val="27"/>
   </w:num>
-  <w:num w:numId="24" w16cid:durableId="1957713285">
+  <w:num w:numId="24" w16cid:durableId="2015379619">
     <w:abstractNumId w:val="25"/>
   </w:num>
-  <w:num w:numId="25" w16cid:durableId="35476403">
+  <w:num w:numId="25" w16cid:durableId="353650645">
     <w:abstractNumId w:val="2"/>
   </w:num>
-  <w:num w:numId="26" w16cid:durableId="281571082">
+  <w:num w:numId="26" w16cid:durableId="1842310855">
     <w:abstractNumId w:val="34"/>
   </w:num>
-  <w:num w:numId="27" w16cid:durableId="1290747546">
+  <w:num w:numId="27" w16cid:durableId="1286234528">
     <w:abstractNumId w:val="15"/>
   </w:num>
-  <w:num w:numId="28" w16cid:durableId="50200811">
+  <w:num w:numId="28" w16cid:durableId="2044281751">
     <w:abstractNumId w:val="9"/>
   </w:num>
-  <w:num w:numId="29" w16cid:durableId="1951280350">
+  <w:num w:numId="29" w16cid:durableId="262538248">
     <w:abstractNumId w:val="1"/>
   </w:num>
-  <w:num w:numId="30" w16cid:durableId="395055396">
+  <w:num w:numId="30" w16cid:durableId="311835014">
     <w:abstractNumId w:val="21"/>
   </w:num>
-  <w:num w:numId="31" w16cid:durableId="1060592631">
+  <w:num w:numId="31" w16cid:durableId="452870878">
     <w:abstractNumId w:val="8"/>
   </w:num>
-  <w:num w:numId="32" w16cid:durableId="753625984">
+  <w:num w:numId="32" w16cid:durableId="634026130">
     <w:abstractNumId w:val="32"/>
   </w:num>
-  <w:num w:numId="33" w16cid:durableId="1818767223">
+  <w:num w:numId="33" w16cid:durableId="482429727">
     <w:abstractNumId w:val="0"/>
   </w:num>
-  <w:num w:numId="34" w16cid:durableId="772632429">
+  <w:num w:numId="34" w16cid:durableId="1471248150">
     <w:abstractNumId w:val="16"/>
   </w:num>
-  <w:num w:numId="35" w16cid:durableId="1762870908">
+  <w:num w:numId="35" w16cid:durableId="1149982455">
     <w:abstractNumId w:val="30"/>
   </w:num>
-  <w:num w:numId="36" w16cid:durableId="1455060813">
+  <w:num w:numId="36" w16cid:durableId="291987918">
     <w:abstractNumId w:val="28"/>
   </w:num>
-  <w:num w:numId="37" w16cid:durableId="765425943">
+  <w:num w:numId="37" w16cid:durableId="1514224012">
     <w:abstractNumId w:val="40"/>
   </w:num>
-  <w:num w:numId="38" w16cid:durableId="256257731">
+  <w:num w:numId="38" w16cid:durableId="1858157616">
     <w:abstractNumId w:val="6"/>
   </w:num>
-  <w:num w:numId="39" w16cid:durableId="364213572">
+  <w:num w:numId="39" w16cid:durableId="1811094411">
     <w:abstractNumId w:val="39"/>
   </w:num>
-  <w:num w:numId="40" w16cid:durableId="1503816959">
+  <w:num w:numId="40" w16cid:durableId="337193398">
     <w:abstractNumId w:val="14"/>
   </w:num>
-  <w:num w:numId="41" w16cid:durableId="865947462">
+  <w:num w:numId="41" w16cid:durableId="2025402972">
     <w:abstractNumId w:val="31"/>
   </w:num>
-  <w:num w:numId="42" w16cid:durableId="545140961">
+  <w:num w:numId="42" w16cid:durableId="302272886">
     <w:abstractNumId w:val="29"/>
   </w:num>
-  <w:num w:numId="43" w16cid:durableId="1879775859">
+  <w:num w:numId="43" w16cid:durableId="9262100">
     <w:abstractNumId w:val="33"/>
   </w:num>
 </w:numbering>
+</file>
+
+<file path=word/people.xml><?xml version="1.0" encoding="utf-8"?>
+<w15:people xmlns:wpc="http://schemas.microsoft.com/office/word/2010/wordprocessingCanvas" xmlns:cx="http://schemas.microsoft.com/office/drawing/2014/chartex" xmlns:cx1="http://schemas.microsoft.com/office/drawing/2015/9/8/chartex" xmlns:cx2="http://schemas.microsoft.com/office/drawing/2015/10/21/chartex" xmlns:cx3="http://schemas.microsoft.com/office/drawing/2016/5/9/chartex" xmlns:cx4="http://schemas.microsoft.com/office/drawing/2016/5/10/chartex" xmlns:cx5="http://schemas.microsoft.com/office/drawing/2016/5/11/chartex" xmlns:cx6="http://schemas.microsoft.com/office/drawing/2016/5/12/chartex" xmlns:cx7="http://schemas.microsoft.com/office/drawing/2016/5/13/chartex" xmlns:cx8="http://schemas.microsoft.com/office/drawing/2016/5/14/chartex" xmlns:mc="http://schemas.openxmlformats.org/markup-compatibility/2006" xmlns:aink="http://schemas.microsoft.com/office/drawing/2016/ink" xmlns:am3d="http://schemas.microsoft.com/office/drawing/2017/model3d" xmlns:o="urn:schemas-microsoft-com:office:office" xmlns:oel="http://schemas.microsoft.com/office/2019/extlst" xmlns:r="http://schemas.openxmlformats.org/officeDocument/2006/relationships" xmlns:m="http://schemas.openxmlformats.org/officeDocument/2006/math" xmlns:v="urn:schemas-microsoft-com:vml" xmlns:wp14="http://schemas.microsoft.com/office/word/2010/wordprocessingDrawing" xmlns:wp="http://schemas.openxmlformats.org/drawingml/2006/wordprocessingDrawing" xmlns:w10="urn:schemas-microsoft-com:office:word" xmlns:w="http://schemas.openxmlformats.org/wordprocessingml/2006/main" xmlns:w14="http://schemas.microsoft.com/office/word/2010/wordml" xmlns:w15="http://schemas.microsoft.com/office/word/2012/wordml" xmlns:w16cex="http://schemas.microsoft.com/office/word/2018/wordml/cex" xmlns:w16cid="http://schemas.microsoft.com/office/word/2016/wordml/cid" xmlns:w16="http://schemas.microsoft.com/office/word/2018/wordml" xmlns:w16sdtdh="http://schemas.microsoft.com/office/word/2020/wordml/sdtdatahash" xmlns:w16se="http://schemas.microsoft.com/office/word/2015/wordml/symex" xmlns:wpg="http://schemas.microsoft.com/office/word/2010/wordprocessingGroup" xmlns:wpi="http://schemas.microsoft.com/office/word/2010/wordprocessingInk" xmlns:wne="http://schemas.microsoft.com/office/word/2006/wordml" xmlns:wps="http://schemas.microsoft.com/office/word/2010/wordprocessingShape" mc:Ignorable="w14 w15 w16se w16cid w16 w16cex w16sdtdh wp14">
+  <w15:person w15:author="Menon, Sunita (NIH/NCI) [C]">
+    <w15:presenceInfo w15:providerId="AD" w15:userId="S::menons2@nih.gov::758ef455-cee4-484e-950b-e649d9c01c48"/>
+  </w15:person>
+</w15:people>
 </file>
 
 <file path=word/styles.xml><?xml version="1.0" encoding="utf-8"?>

</xml_diff>

<commit_message>
Accepted all changes for 2.23.0 release notes
</commit_message>
<xml_diff>
--- a/doc/release/HPC DME Release Notes 2.23.0.docx
+++ b/doc/release/HPC DME Release Notes 2.23.0.docx
@@ -3630,7 +3630,6 @@
           <w:p>
             <w:pPr>
               <w:rPr>
-                <w:ins w:id="0" w:author="Menon, Sunita (NIH/NCI) [C]" w:date="2022-08-30T15:15:00Z"/>
                 <w:sz w:val="28"/>
                 <w:szCs w:val="28"/>
               </w:rPr>
@@ -3668,317 +3667,212 @@
           <w:p>
             <w:pPr>
               <w:rPr>
-                <w:ins w:id="1" w:author="Menon, Sunita (NIH/NCI) [C]" w:date="2022-08-30T15:15:00Z"/>
-                <w:sz w:val="28"/>
-                <w:szCs w:val="28"/>
-              </w:rPr>
-            </w:pPr>
-          </w:p>
-          <w:p>
-            <w:pPr>
-              <w:rPr>
-                <w:ins w:id="2" w:author="Menon, Sunita (NIH/NCI) [C]" w:date="2022-08-30T15:16:00Z"/>
-                <w:sz w:val="28"/>
-                <w:szCs w:val="28"/>
-                <w:rPrChange w:id="3" w:author="Menon, Sunita (NIH/NCI) [C]" w:date="2022-08-30T15:16:00Z">
-                  <w:rPr>
-                    <w:ins w:id="4" w:author="Menon, Sunita (NIH/NCI) [C]" w:date="2022-08-30T15:16:00Z"/>
-                  </w:rPr>
-                </w:rPrChange>
-              </w:rPr>
-            </w:pPr>
-            <w:ins w:id="5" w:author="Menon, Sunita (NIH/NCI) [C]" w:date="2022-08-30T15:15:00Z">
-              <w:r>
-                <w:rPr>
-                  <w:sz w:val="28"/>
-                  <w:szCs w:val="28"/>
-                  <w:u w:val="single"/>
-                  <w:rPrChange w:id="6" w:author="Menon, Sunita (NIH/NCI) [C]" w:date="2022-08-30T15:22:00Z">
-                    <w:rPr>
-                      <w:sz w:val="28"/>
-                      <w:szCs w:val="28"/>
-                    </w:rPr>
-                  </w:rPrChange>
-                </w:rPr>
-                <w:t>HPCDATAMGM-1629</w:t>
-              </w:r>
-              <w:r>
-                <w:rPr>
-                  <w:sz w:val="28"/>
-                  <w:szCs w:val="28"/>
-                </w:rPr>
-                <w:t xml:space="preserve">: </w:t>
-              </w:r>
-            </w:ins>
-            <w:ins w:id="7" w:author="Menon, Sunita (NIH/NCI) [C]" w:date="2022-08-30T15:16:00Z">
-              <w:r>
-                <w:rPr>
-                  <w:sz w:val="28"/>
-                  <w:szCs w:val="28"/>
-                </w:rPr>
-                <w:t>Replaced the</w:t>
-              </w:r>
-              <w:r>
-                <w:rPr>
-                  <w:sz w:val="28"/>
-                  <w:szCs w:val="28"/>
-                  <w:rPrChange w:id="8" w:author="Menon, Sunita (NIH/NCI) [C]" w:date="2022-08-30T15:16:00Z">
-                    <w:rPr/>
-                  </w:rPrChange>
-                </w:rPr>
-                <w:t xml:space="preserve"> </w:t>
-              </w:r>
-              <w:r>
-                <w:rPr>
-                  <w:i/>
-                  <w:iCs/>
-                  <w:sz w:val="28"/>
-                  <w:szCs w:val="28"/>
-                  <w:rPrChange w:id="9" w:author="Menon, Sunita (NIH/NCI) [C]" w:date="2022-08-30T15:17:00Z">
-                    <w:rPr/>
-                  </w:rPrChange>
-                </w:rPr>
-                <w:t>data_curator</w:t>
-              </w:r>
-              <w:r>
-                <w:rPr>
-                  <w:sz w:val="28"/>
-                  <w:szCs w:val="28"/>
-                  <w:rPrChange w:id="10" w:author="Menon, Sunita (NIH/NCI) [C]" w:date="2022-08-30T15:16:00Z">
-                    <w:rPr/>
-                  </w:rPrChange>
-                </w:rPr>
-                <w:t xml:space="preserve"> </w:t>
-              </w:r>
-            </w:ins>
-            <w:ins w:id="11" w:author="Menon, Sunita (NIH/NCI) [C]" w:date="2022-08-30T15:17:00Z">
-              <w:r>
-                <w:rPr>
-                  <w:sz w:val="28"/>
-                  <w:szCs w:val="28"/>
-                </w:rPr>
-                <w:t xml:space="preserve">field </w:t>
-              </w:r>
-            </w:ins>
-            <w:ins w:id="12" w:author="Menon, Sunita (NIH/NCI) [C]" w:date="2022-08-30T15:16:00Z">
-              <w:r>
-                <w:rPr>
-                  <w:sz w:val="28"/>
-                  <w:szCs w:val="28"/>
-                </w:rPr>
-                <w:t>attached to the PI_Lab</w:t>
-              </w:r>
-            </w:ins>
-            <w:ins w:id="13" w:author="Menon, Sunita (NIH/NCI) [C]" w:date="2022-08-30T15:20:00Z">
-              <w:r>
-                <w:rPr>
-                  <w:sz w:val="28"/>
-                  <w:szCs w:val="28"/>
-                </w:rPr>
-                <w:t xml:space="preserve"> (or equivalent) </w:t>
-              </w:r>
-            </w:ins>
-            <w:ins w:id="14" w:author="Menon, Sunita (NIH/NCI) [C]" w:date="2022-08-30T15:17:00Z">
-              <w:r>
-                <w:rPr>
-                  <w:sz w:val="28"/>
-                  <w:szCs w:val="28"/>
-                </w:rPr>
-                <w:t xml:space="preserve">collection type with </w:t>
-              </w:r>
-            </w:ins>
-            <w:ins w:id="15" w:author="Menon, Sunita (NIH/NCI) [C]" w:date="2022-08-30T15:18:00Z">
-              <w:r>
-                <w:rPr>
-                  <w:sz w:val="28"/>
-                  <w:szCs w:val="28"/>
-                </w:rPr>
-                <w:t xml:space="preserve">the new field </w:t>
-              </w:r>
-            </w:ins>
-            <w:ins w:id="16" w:author="Menon, Sunita (NIH/NCI) [C]" w:date="2022-08-30T15:16:00Z">
-              <w:r>
-                <w:rPr>
-                  <w:i/>
-                  <w:iCs/>
-                  <w:sz w:val="28"/>
-                  <w:szCs w:val="28"/>
-                  <w:rPrChange w:id="17" w:author="Menon, Sunita (NIH/NCI) [C]" w:date="2022-08-30T15:17:00Z">
-                    <w:rPr/>
-                  </w:rPrChange>
-                </w:rPr>
-                <w:t>data_generator</w:t>
-              </w:r>
-              <w:r>
-                <w:rPr>
-                  <w:sz w:val="28"/>
-                  <w:szCs w:val="28"/>
-                  <w:rPrChange w:id="18" w:author="Menon, Sunita (NIH/NCI) [C]" w:date="2022-08-30T15:16:00Z">
-                    <w:rPr/>
-                  </w:rPrChange>
-                </w:rPr>
-                <w:t xml:space="preserve"> for all Archives</w:t>
-              </w:r>
-            </w:ins>
-            <w:ins w:id="19" w:author="Menon, Sunita (NIH/NCI) [C]" w:date="2022-08-30T15:19:00Z">
-              <w:r>
-                <w:rPr>
-                  <w:sz w:val="28"/>
-                  <w:szCs w:val="28"/>
-                </w:rPr>
-                <w:t xml:space="preserve"> (Base Paths)</w:t>
-              </w:r>
-            </w:ins>
-            <w:ins w:id="20" w:author="Menon, Sunita (NIH/NCI) [C]" w:date="2022-08-30T15:16:00Z">
-              <w:r>
-                <w:rPr>
-                  <w:sz w:val="28"/>
-                  <w:szCs w:val="28"/>
-                  <w:rPrChange w:id="21" w:author="Menon, Sunita (NIH/NCI) [C]" w:date="2022-08-30T15:16:00Z">
-                    <w:rPr/>
-                  </w:rPrChange>
-                </w:rPr>
-                <w:t xml:space="preserve">.  </w:t>
-              </w:r>
-            </w:ins>
-            <w:ins w:id="22" w:author="Menon, Sunita (NIH/NCI) [C]" w:date="2022-08-30T15:19:00Z">
-              <w:r>
-                <w:rPr>
-                  <w:sz w:val="28"/>
-                  <w:szCs w:val="28"/>
-                </w:rPr>
-                <w:t>A</w:t>
-              </w:r>
-            </w:ins>
-            <w:ins w:id="23" w:author="Menon, Sunita (NIH/NCI) [C]" w:date="2022-08-30T15:16:00Z">
-              <w:r>
-                <w:rPr>
-                  <w:sz w:val="28"/>
-                  <w:szCs w:val="28"/>
-                  <w:rPrChange w:id="24" w:author="Menon, Sunita (NIH/NCI) [C]" w:date="2022-08-30T15:16:00Z">
-                    <w:rPr/>
-                  </w:rPrChange>
-                </w:rPr>
-                <w:t xml:space="preserve">ll </w:t>
-              </w:r>
-            </w:ins>
-            <w:ins w:id="25" w:author="Menon, Sunita (NIH/NCI) [C]" w:date="2022-08-30T15:19:00Z">
-              <w:r>
-                <w:rPr>
-                  <w:sz w:val="28"/>
-                  <w:szCs w:val="28"/>
-                </w:rPr>
-                <w:t>screen</w:t>
-              </w:r>
-              <w:r>
-                <w:rPr>
-                  <w:sz w:val="28"/>
-                  <w:szCs w:val="28"/>
-                </w:rPr>
-                <w:t>s on the DME web application</w:t>
-              </w:r>
-              <w:r>
-                <w:rPr>
-                  <w:sz w:val="28"/>
-                  <w:szCs w:val="28"/>
-                </w:rPr>
-                <w:t xml:space="preserve"> that displayed </w:t>
-              </w:r>
-              <w:r>
-                <w:rPr>
-                  <w:sz w:val="28"/>
-                  <w:szCs w:val="28"/>
-                </w:rPr>
-                <w:t xml:space="preserve">the data_curator field </w:t>
-              </w:r>
-            </w:ins>
-            <w:ins w:id="26" w:author="Menon, Sunita (NIH/NCI) [C]" w:date="2022-08-30T15:16:00Z">
-              <w:r>
-                <w:rPr>
-                  <w:sz w:val="28"/>
-                  <w:szCs w:val="28"/>
-                  <w:rPrChange w:id="27" w:author="Menon, Sunita (NIH/NCI) [C]" w:date="2022-08-30T15:16:00Z">
-                    <w:rPr/>
-                  </w:rPrChange>
-                </w:rPr>
-                <w:t xml:space="preserve">will </w:t>
-              </w:r>
-            </w:ins>
-            <w:ins w:id="28" w:author="Menon, Sunita (NIH/NCI) [C]" w:date="2022-08-30T15:19:00Z">
-              <w:r>
-                <w:rPr>
-                  <w:sz w:val="28"/>
-                  <w:szCs w:val="28"/>
-                </w:rPr>
-                <w:t xml:space="preserve">now </w:t>
-              </w:r>
-            </w:ins>
-            <w:ins w:id="29" w:author="Menon, Sunita (NIH/NCI) [C]" w:date="2022-08-30T15:16:00Z">
-              <w:r>
-                <w:rPr>
-                  <w:sz w:val="28"/>
-                  <w:szCs w:val="28"/>
-                  <w:rPrChange w:id="30" w:author="Menon, Sunita (NIH/NCI) [C]" w:date="2022-08-30T15:16:00Z">
-                    <w:rPr/>
-                  </w:rPrChange>
-                </w:rPr>
-                <w:t>display the new attribute. This is a mandatory field</w:t>
-              </w:r>
-            </w:ins>
-            <w:ins w:id="31" w:author="Menon, Sunita (NIH/NCI) [C]" w:date="2022-08-30T15:18:00Z">
-              <w:r>
-                <w:rPr>
-                  <w:sz w:val="28"/>
-                  <w:szCs w:val="28"/>
-                </w:rPr>
-                <w:t xml:space="preserve"> for </w:t>
-              </w:r>
-            </w:ins>
-            <w:ins w:id="32" w:author="Menon, Sunita (NIH/NCI) [C]" w:date="2022-08-30T15:21:00Z">
-              <w:r>
-                <w:rPr>
-                  <w:sz w:val="28"/>
-                  <w:szCs w:val="28"/>
-                </w:rPr>
-                <w:t>archiving</w:t>
-              </w:r>
-            </w:ins>
-            <w:ins w:id="33" w:author="Menon, Sunita (NIH/NCI) [C]" w:date="2022-08-30T15:18:00Z">
-              <w:r>
-                <w:rPr>
-                  <w:sz w:val="28"/>
-                  <w:szCs w:val="28"/>
-                </w:rPr>
-                <w:t xml:space="preserve"> data</w:t>
-              </w:r>
-            </w:ins>
-            <w:ins w:id="34" w:author="Menon, Sunita (NIH/NCI) [C]" w:date="2022-08-30T15:21:00Z">
-              <w:r>
-                <w:rPr>
-                  <w:sz w:val="28"/>
-                  <w:szCs w:val="28"/>
-                </w:rPr>
-                <w:t xml:space="preserve"> to DME</w:t>
-              </w:r>
-            </w:ins>
-            <w:ins w:id="35" w:author="Menon, Sunita (NIH/NCI) [C]" w:date="2022-08-30T15:18:00Z">
-              <w:r>
-                <w:rPr>
-                  <w:sz w:val="28"/>
-                  <w:szCs w:val="28"/>
-                </w:rPr>
-                <w:t>.</w:t>
-              </w:r>
-            </w:ins>
-          </w:p>
-          <w:p>
-            <w:pPr>
-              <w:rPr>
-                <w:del w:id="36" w:author="Menon, Sunita (NIH/NCI) [C]" w:date="2022-08-30T15:18:00Z"/>
-                <w:sz w:val="28"/>
-                <w:szCs w:val="28"/>
-              </w:rPr>
-            </w:pPr>
+                <w:sz w:val="28"/>
+                <w:szCs w:val="28"/>
+              </w:rPr>
+            </w:pPr>
+          </w:p>
+          <w:p>
+            <w:pPr>
+              <w:rPr>
+                <w:sz w:val="28"/>
+                <w:szCs w:val="28"/>
+              </w:rPr>
+            </w:pPr>
+            <w:r>
+              <w:rPr>
+                <w:sz w:val="28"/>
+                <w:szCs w:val="28"/>
+                <w:u w:val="single"/>
+              </w:rPr>
+              <w:t>HPCDATAMGM-1629</w:t>
+            </w:r>
+            <w:r>
+              <w:rPr>
+                <w:sz w:val="28"/>
+                <w:szCs w:val="28"/>
+              </w:rPr>
+              <w:t xml:space="preserve">: </w:t>
+            </w:r>
+            <w:r>
+              <w:rPr>
+                <w:sz w:val="28"/>
+                <w:szCs w:val="28"/>
+              </w:rPr>
+              <w:t>Replaced the</w:t>
+            </w:r>
+            <w:r>
+              <w:rPr>
+                <w:sz w:val="28"/>
+                <w:szCs w:val="28"/>
+              </w:rPr>
+              <w:t xml:space="preserve"> </w:t>
+            </w:r>
+            <w:r>
+              <w:rPr>
+                <w:i/>
+                <w:iCs/>
+                <w:sz w:val="28"/>
+                <w:szCs w:val="28"/>
+              </w:rPr>
+              <w:t>data_curator</w:t>
+            </w:r>
+            <w:r>
+              <w:rPr>
+                <w:sz w:val="28"/>
+                <w:szCs w:val="28"/>
+              </w:rPr>
+              <w:t xml:space="preserve"> </w:t>
+            </w:r>
+            <w:r>
+              <w:rPr>
+                <w:sz w:val="28"/>
+                <w:szCs w:val="28"/>
+              </w:rPr>
+              <w:t>field attached to the PI_Lab</w:t>
+            </w:r>
+            <w:r>
+              <w:rPr>
+                <w:sz w:val="28"/>
+                <w:szCs w:val="28"/>
+              </w:rPr>
+              <w:t xml:space="preserve"> (or equivalent) </w:t>
+            </w:r>
+            <w:r>
+              <w:rPr>
+                <w:sz w:val="28"/>
+                <w:szCs w:val="28"/>
+              </w:rPr>
+              <w:t xml:space="preserve">collection type with the new field </w:t>
+            </w:r>
+            <w:r>
+              <w:rPr>
+                <w:i/>
+                <w:iCs/>
+                <w:sz w:val="28"/>
+                <w:szCs w:val="28"/>
+              </w:rPr>
+              <w:t>data_generator</w:t>
+            </w:r>
+            <w:r>
+              <w:rPr>
+                <w:sz w:val="28"/>
+                <w:szCs w:val="28"/>
+              </w:rPr>
+              <w:t xml:space="preserve"> for all Archives</w:t>
+            </w:r>
+            <w:r>
+              <w:rPr>
+                <w:sz w:val="28"/>
+                <w:szCs w:val="28"/>
+              </w:rPr>
+              <w:t xml:space="preserve"> (Base Paths)</w:t>
+            </w:r>
+            <w:r>
+              <w:rPr>
+                <w:sz w:val="28"/>
+                <w:szCs w:val="28"/>
+              </w:rPr>
+              <w:t xml:space="preserve">.  </w:t>
+            </w:r>
+            <w:r>
+              <w:rPr>
+                <w:sz w:val="28"/>
+                <w:szCs w:val="28"/>
+              </w:rPr>
+              <w:t>A</w:t>
+            </w:r>
+            <w:r>
+              <w:rPr>
+                <w:sz w:val="28"/>
+                <w:szCs w:val="28"/>
+              </w:rPr>
+              <w:t xml:space="preserve">ll </w:t>
+            </w:r>
+            <w:r>
+              <w:rPr>
+                <w:sz w:val="28"/>
+                <w:szCs w:val="28"/>
+              </w:rPr>
+              <w:t>screen</w:t>
+            </w:r>
+            <w:r>
+              <w:rPr>
+                <w:sz w:val="28"/>
+                <w:szCs w:val="28"/>
+              </w:rPr>
+              <w:t>s on the DME web application</w:t>
+            </w:r>
+            <w:r>
+              <w:rPr>
+                <w:sz w:val="28"/>
+                <w:szCs w:val="28"/>
+              </w:rPr>
+              <w:t xml:space="preserve"> that displayed </w:t>
+            </w:r>
+            <w:r>
+              <w:rPr>
+                <w:sz w:val="28"/>
+                <w:szCs w:val="28"/>
+              </w:rPr>
+              <w:t xml:space="preserve">the data_curator field </w:t>
+            </w:r>
+            <w:r>
+              <w:rPr>
+                <w:sz w:val="28"/>
+                <w:szCs w:val="28"/>
+              </w:rPr>
+              <w:t xml:space="preserve">will </w:t>
+            </w:r>
+            <w:r>
+              <w:rPr>
+                <w:sz w:val="28"/>
+                <w:szCs w:val="28"/>
+              </w:rPr>
+              <w:t xml:space="preserve">now </w:t>
+            </w:r>
+            <w:r>
+              <w:rPr>
+                <w:sz w:val="28"/>
+                <w:szCs w:val="28"/>
+              </w:rPr>
+              <w:t>display the new attribute. This is a mandatory field</w:t>
+            </w:r>
+            <w:r>
+              <w:rPr>
+                <w:sz w:val="28"/>
+                <w:szCs w:val="28"/>
+              </w:rPr>
+              <w:t xml:space="preserve"> for </w:t>
+            </w:r>
+            <w:r>
+              <w:rPr>
+                <w:sz w:val="28"/>
+                <w:szCs w:val="28"/>
+              </w:rPr>
+              <w:t>archiving</w:t>
+            </w:r>
+            <w:r>
+              <w:rPr>
+                <w:sz w:val="28"/>
+                <w:szCs w:val="28"/>
+              </w:rPr>
+              <w:t xml:space="preserve"> data</w:t>
+            </w:r>
+            <w:r>
+              <w:rPr>
+                <w:sz w:val="28"/>
+                <w:szCs w:val="28"/>
+              </w:rPr>
+              <w:t xml:space="preserve"> to DME</w:t>
+            </w:r>
+            <w:r>
+              <w:rPr>
+                <w:sz w:val="28"/>
+                <w:szCs w:val="28"/>
+              </w:rPr>
+              <w:t>.</w:t>
+            </w:r>
           </w:p>
           <w:p>
             <w:pPr>
@@ -10244,14 +10138,6 @@
     <w:abstractNumId w:val="33"/>
   </w:num>
 </w:numbering>
-</file>
-
-<file path=word/people.xml><?xml version="1.0" encoding="utf-8"?>
-<w15:people xmlns:wpc="http://schemas.microsoft.com/office/word/2010/wordprocessingCanvas" xmlns:cx="http://schemas.microsoft.com/office/drawing/2014/chartex" xmlns:cx1="http://schemas.microsoft.com/office/drawing/2015/9/8/chartex" xmlns:cx2="http://schemas.microsoft.com/office/drawing/2015/10/21/chartex" xmlns:cx3="http://schemas.microsoft.com/office/drawing/2016/5/9/chartex" xmlns:cx4="http://schemas.microsoft.com/office/drawing/2016/5/10/chartex" xmlns:cx5="http://schemas.microsoft.com/office/drawing/2016/5/11/chartex" xmlns:cx6="http://schemas.microsoft.com/office/drawing/2016/5/12/chartex" xmlns:cx7="http://schemas.microsoft.com/office/drawing/2016/5/13/chartex" xmlns:cx8="http://schemas.microsoft.com/office/drawing/2016/5/14/chartex" xmlns:mc="http://schemas.openxmlformats.org/markup-compatibility/2006" xmlns:aink="http://schemas.microsoft.com/office/drawing/2016/ink" xmlns:am3d="http://schemas.microsoft.com/office/drawing/2017/model3d" xmlns:o="urn:schemas-microsoft-com:office:office" xmlns:oel="http://schemas.microsoft.com/office/2019/extlst" xmlns:r="http://schemas.openxmlformats.org/officeDocument/2006/relationships" xmlns:m="http://schemas.openxmlformats.org/officeDocument/2006/math" xmlns:v="urn:schemas-microsoft-com:vml" xmlns:wp14="http://schemas.microsoft.com/office/word/2010/wordprocessingDrawing" xmlns:wp="http://schemas.openxmlformats.org/drawingml/2006/wordprocessingDrawing" xmlns:w10="urn:schemas-microsoft-com:office:word" xmlns:w="http://schemas.openxmlformats.org/wordprocessingml/2006/main" xmlns:w14="http://schemas.microsoft.com/office/word/2010/wordml" xmlns:w15="http://schemas.microsoft.com/office/word/2012/wordml" xmlns:w16cex="http://schemas.microsoft.com/office/word/2018/wordml/cex" xmlns:w16cid="http://schemas.microsoft.com/office/word/2016/wordml/cid" xmlns:w16="http://schemas.microsoft.com/office/word/2018/wordml" xmlns:w16sdtdh="http://schemas.microsoft.com/office/word/2020/wordml/sdtdatahash" xmlns:w16se="http://schemas.microsoft.com/office/word/2015/wordml/symex" xmlns:wpg="http://schemas.microsoft.com/office/word/2010/wordprocessingGroup" xmlns:wpi="http://schemas.microsoft.com/office/word/2010/wordprocessingInk" xmlns:wne="http://schemas.microsoft.com/office/word/2006/wordml" xmlns:wps="http://schemas.microsoft.com/office/word/2010/wordprocessingShape" mc:Ignorable="w14 w15 w16se w16cid w16 w16cex w16sdtdh wp14">
-  <w15:person w15:author="Menon, Sunita (NIH/NCI) [C]">
-    <w15:presenceInfo w15:providerId="AD" w15:userId="S::menons2@nih.gov::758ef455-cee4-484e-950b-e649d9c01c48"/>
-  </w15:person>
-</w15:people>
 </file>
 
 <file path=word/styles.xml><?xml version="1.0" encoding="utf-8"?>

</xml_diff>